<commit_message>
Update Journal - Maya Ouazene.docx
</commit_message>
<xml_diff>
--- a/Journal - Maya Ouazene.docx
+++ b/Journal - Maya Ouazene.docx
@@ -4,7 +4,7 @@
   <w:body>
     <w:p>
       <w:pPr>
-        <w:pStyle w:val="Title"/>
+        <w:pStyle w:val="Titre"/>
         <w:rPr>
           <w:lang w:val="fr-CA"/>
         </w:rPr>
@@ -18,29 +18,21 @@
     </w:p>
     <w:p>
       <w:pPr>
-        <w:pStyle w:val="Subtitle"/>
-        <w:rPr>
-          <w:lang w:val="fr-CA"/>
-        </w:rPr>
-      </w:pPr>
-      <w:r>
-        <w:rPr>
-          <w:lang w:val="fr-CA"/>
-        </w:rPr>
-        <w:t xml:space="preserve">Maya </w:t>
-      </w:r>
-      <w:proofErr w:type="spellStart"/>
-      <w:r>
-        <w:rPr>
-          <w:lang w:val="fr-CA"/>
-        </w:rPr>
-        <w:t>Ouazene</w:t>
-      </w:r>
-      <w:proofErr w:type="spellEnd"/>
-    </w:p>
-    <w:p>
-      <w:pPr>
-        <w:pStyle w:val="Heading1"/>
+        <w:pStyle w:val="Sous-titre"/>
+        <w:rPr>
+          <w:lang w:val="fr-CA"/>
+        </w:rPr>
+      </w:pPr>
+      <w:r>
+        <w:rPr>
+          <w:lang w:val="fr-CA"/>
+        </w:rPr>
+        <w:t>Maya Ouazene</w:t>
+      </w:r>
+    </w:p>
+    <w:p>
+      <w:pPr>
+        <w:pStyle w:val="Titre1"/>
         <w:rPr>
           <w:lang w:val="fr-CA"/>
         </w:rPr>
@@ -111,7 +103,7 @@
     </w:p>
     <w:p>
       <w:pPr>
-        <w:pStyle w:val="Heading2"/>
+        <w:pStyle w:val="Titre2"/>
         <w:rPr>
           <w:lang w:val="fr-CA"/>
         </w:rPr>
@@ -133,35 +125,7 @@
         <w:rPr>
           <w:lang w:val="fr-CA"/>
         </w:rPr>
-        <w:t>Premièrement, j’ai dû apprendre ce qui est un ‘</w:t>
-      </w:r>
-      <w:proofErr w:type="spellStart"/>
-      <w:r>
-        <w:rPr>
-          <w:lang w:val="fr-CA"/>
-        </w:rPr>
-        <w:t>overflow</w:t>
-      </w:r>
-      <w:proofErr w:type="spellEnd"/>
-      <w:r>
-        <w:rPr>
-          <w:lang w:val="fr-CA"/>
-        </w:rPr>
-        <w:t xml:space="preserve"> : </w:t>
-      </w:r>
-      <w:proofErr w:type="spellStart"/>
-      <w:r>
-        <w:rPr>
-          <w:lang w:val="fr-CA"/>
-        </w:rPr>
-        <w:t>hidden</w:t>
-      </w:r>
-      <w:proofErr w:type="spellEnd"/>
-      <w:r>
-        <w:rPr>
-          <w:lang w:val="fr-CA"/>
-        </w:rPr>
-        <w:t xml:space="preserve">’. J’ai fait plusieurs essais erreurs, et j’ai </w:t>
+        <w:t xml:space="preserve">Premièrement, j’ai dû apprendre ce qui est un ‘overflow : hidden’. J’ai fait plusieurs essais erreurs, et j’ai </w:t>
       </w:r>
       <w:r>
         <w:rPr>
@@ -204,37 +168,15 @@
         <w:rPr>
           <w:lang w:val="fr-CA"/>
         </w:rPr>
-        <w:t xml:space="preserve"> apprendre le fonctionnement de ‘</w:t>
-      </w:r>
-      <w:proofErr w:type="spellStart"/>
-      <w:r>
-        <w:rPr>
-          <w:lang w:val="fr-CA"/>
-        </w:rPr>
-        <w:t>translateX</w:t>
-      </w:r>
-      <w:proofErr w:type="spellEnd"/>
-      <w:r>
-        <w:rPr>
-          <w:lang w:val="fr-CA"/>
-        </w:rPr>
-        <w:t xml:space="preserve">’ et </w:t>
+        <w:t xml:space="preserve"> apprendre le fonctionnement de ‘translateX’ et </w:t>
       </w:r>
       <w:proofErr w:type="gramStart"/>
       <w:r>
         <w:rPr>
           <w:lang w:val="fr-CA"/>
         </w:rPr>
-        <w:t xml:space="preserve">des </w:t>
-      </w:r>
-      <w:proofErr w:type="spellStart"/>
-      <w:r>
-        <w:rPr>
-          <w:lang w:val="fr-CA"/>
-        </w:rPr>
-        <w:t>timeOut</w:t>
-      </w:r>
-      <w:proofErr w:type="spellEnd"/>
+        <w:t>des timeOut</w:t>
+      </w:r>
       <w:proofErr w:type="gramEnd"/>
       <w:r>
         <w:rPr>
@@ -245,7 +187,7 @@
     </w:p>
     <w:p>
       <w:pPr>
-        <w:pStyle w:val="Heading1"/>
+        <w:pStyle w:val="Titre1"/>
         <w:rPr>
           <w:lang w:val="fr-CA"/>
         </w:rPr>
@@ -291,7 +233,7 @@
     </w:p>
     <w:p>
       <w:pPr>
-        <w:pStyle w:val="Heading2"/>
+        <w:pStyle w:val="Titre2"/>
         <w:rPr>
           <w:lang w:val="fr-CA"/>
         </w:rPr>
@@ -327,23 +269,8 @@
         <w:rPr>
           <w:lang w:val="fr-CA"/>
         </w:rPr>
-        <w:t xml:space="preserve"> le document de création d’utilisateur </w:t>
-      </w:r>
-      <w:proofErr w:type="spellStart"/>
-      <w:r>
-        <w:rPr>
-          <w:lang w:val="fr-CA"/>
-        </w:rPr>
-        <w:t>restscott</w:t>
-      </w:r>
-      <w:proofErr w:type="spellEnd"/>
-      <w:r>
-        <w:rPr>
-          <w:lang w:val="fr-CA"/>
-        </w:rPr>
-        <w:t xml:space="preserve">, et j’ai créer la page EMP afin de tester les liens. Une fois que je me suis familiarisée avec le contenu que retournait la base de données en mode REST, j’ai </w:t>
-      </w:r>
-      <w:proofErr w:type="spellStart"/>
+        <w:t xml:space="preserve"> le document de création d’utilisateur restscott, et j’ai créer la page EMP afin de tester les liens. Une fois que je me suis familiarisée avec le contenu que retournait la base de données en mode REST, j’ai </w:t>
+      </w:r>
       <w:proofErr w:type="gramStart"/>
       <w:r>
         <w:rPr>
@@ -351,7 +278,6 @@
         </w:rPr>
         <w:t>créée</w:t>
       </w:r>
-      <w:proofErr w:type="spellEnd"/>
       <w:proofErr w:type="gramEnd"/>
       <w:r>
         <w:rPr>
@@ -389,7 +315,7 @@
     </w:p>
     <w:p>
       <w:pPr>
-        <w:pStyle w:val="Heading1"/>
+        <w:pStyle w:val="Titre1"/>
         <w:rPr>
           <w:lang w:val="fr-CA"/>
         </w:rPr>
@@ -483,7 +409,7 @@
     </w:p>
     <w:p>
       <w:pPr>
-        <w:pStyle w:val="Heading2"/>
+        <w:pStyle w:val="Titre2"/>
         <w:rPr>
           <w:lang w:val="fr-CA"/>
         </w:rPr>
@@ -507,7 +433,6 @@
         </w:rPr>
         <w:t xml:space="preserve">J’ai </w:t>
       </w:r>
-      <w:proofErr w:type="spellStart"/>
       <w:proofErr w:type="gramStart"/>
       <w:r>
         <w:rPr>
@@ -515,7 +440,6 @@
         </w:rPr>
         <w:t>laissée</w:t>
       </w:r>
-      <w:proofErr w:type="spellEnd"/>
       <w:proofErr w:type="gramEnd"/>
       <w:r>
         <w:rPr>
@@ -534,53 +458,25 @@
         <w:rPr>
           <w:lang w:val="fr-CA"/>
         </w:rPr>
-        <w:t xml:space="preserve">Je n’ai pas fait des requêtes très développées car je ne pouvais pas coder avec ma méthode habituelle d’essai-erreur, ou de construction à l’observation. J’ai </w:t>
-      </w:r>
-      <w:proofErr w:type="gramStart"/>
-      <w:r>
-        <w:rPr>
-          <w:lang w:val="fr-CA"/>
-        </w:rPr>
-        <w:t>codée</w:t>
-      </w:r>
-      <w:proofErr w:type="gramEnd"/>
-      <w:r>
-        <w:rPr>
-          <w:lang w:val="fr-CA"/>
-        </w:rPr>
-        <w:t xml:space="preserve"> le plus de requêtes REST que je pouvais coder en étant aveugle au résultat, à cause du problème CORS.</w:t>
-      </w:r>
-    </w:p>
-    <w:p>
-      <w:pPr>
-        <w:rPr>
-          <w:lang w:val="fr-CA"/>
-        </w:rPr>
-      </w:pPr>
-      <w:r>
-        <w:rPr>
-          <w:lang w:val="fr-CA"/>
-        </w:rPr>
-        <w:t xml:space="preserve">Ceci dit, j’ai </w:t>
-      </w:r>
-      <w:proofErr w:type="gramStart"/>
-      <w:r>
-        <w:rPr>
-          <w:lang w:val="fr-CA"/>
-        </w:rPr>
-        <w:t>insérée</w:t>
-      </w:r>
-      <w:proofErr w:type="gramEnd"/>
-      <w:r>
-        <w:rPr>
-          <w:lang w:val="fr-CA"/>
-        </w:rPr>
-        <w:t xml:space="preserve"> chaque entité qui existe dans la base de donnée manuellement pour donner une image proche de à quoi devrait ressembler le site SI CORS fonctionnait.</w:t>
-      </w:r>
-    </w:p>
-    <w:p>
-      <w:pPr>
-        <w:pStyle w:val="Heading1"/>
+        <w:t>Je n’ai pas fait des requêtes très développées car je ne pouvais pas coder avec ma méthode habituelle d’essai-erreur, ou de construction à l’observation. J’ai codée le plus de requêtes REST que je pouvais coder en étant aveugle au résultat, à cause du problème CORS.</w:t>
+      </w:r>
+    </w:p>
+    <w:p>
+      <w:pPr>
+        <w:rPr>
+          <w:lang w:val="fr-CA"/>
+        </w:rPr>
+      </w:pPr>
+      <w:r>
+        <w:rPr>
+          <w:lang w:val="fr-CA"/>
+        </w:rPr>
+        <w:t>Ceci dit, j’ai insérée chaque entité qui existe dans la base de donnée manuellement pour donner une image proche de à quoi devrait ressembler le site SI CORS fonctionnait.</w:t>
+      </w:r>
+    </w:p>
+    <w:p>
+      <w:pPr>
+        <w:pStyle w:val="Titre1"/>
         <w:rPr>
           <w:lang w:val="fr-CA"/>
         </w:rPr>
@@ -613,7 +509,7 @@
     </w:p>
     <w:p>
       <w:pPr>
-        <w:pStyle w:val="Heading2"/>
+        <w:pStyle w:val="Titre2"/>
         <w:rPr>
           <w:lang w:val="fr-CA"/>
         </w:rPr>
@@ -635,41 +531,20 @@
         <w:rPr>
           <w:lang w:val="fr-CA"/>
         </w:rPr>
-        <w:t xml:space="preserve">Je me suis </w:t>
-      </w:r>
-      <w:proofErr w:type="gramStart"/>
-      <w:r>
-        <w:rPr>
-          <w:lang w:val="fr-CA"/>
-        </w:rPr>
-        <w:t>rappelée</w:t>
-      </w:r>
-      <w:proofErr w:type="gramEnd"/>
-      <w:r>
-        <w:rPr>
-          <w:lang w:val="fr-CA"/>
-        </w:rPr>
-        <w:t xml:space="preserve"> le polymorphisme appris en programmation, et j’ai donc pensée à faire une méthode qui prend en paramètre une variable indiquant quelle entrée dans la base de données à supprimer (identifiée par son ID unique), et quelle élément dans la page à supprimer.</w:t>
-      </w:r>
-    </w:p>
-    <w:p>
-      <w:pPr>
-        <w:rPr>
-          <w:lang w:val="fr-CA"/>
-        </w:rPr>
-      </w:pPr>
-      <w:r>
-        <w:rPr>
-          <w:lang w:val="fr-CA"/>
-        </w:rPr>
-        <w:t xml:space="preserve">J’ai </w:t>
-      </w:r>
-      <w:proofErr w:type="gramStart"/>
-      <w:r>
-        <w:rPr>
-          <w:lang w:val="fr-CA"/>
-        </w:rPr>
-        <w:t>fini</w:t>
+        <w:t>Je me suis rappelée le polymorphisme appris en programmation, et j’ai donc pensée à faire une méthode qui prend en paramètre une variable indiquant quelle entrée dans la base de données à supprimer (identifiée par son ID unique), et quelle élément dans la page à supprimer.</w:t>
+      </w:r>
+    </w:p>
+    <w:p>
+      <w:pPr>
+        <w:rPr>
+          <w:lang w:val="fr-CA"/>
+        </w:rPr>
+      </w:pPr>
+      <w:r>
+        <w:rPr>
+          <w:lang w:val="fr-CA"/>
+        </w:rPr>
+        <w:t>J’ai fini</w:t>
       </w:r>
       <w:r>
         <w:rPr>
@@ -677,7 +552,6 @@
         </w:rPr>
         <w:t>s</w:t>
       </w:r>
-      <w:proofErr w:type="gramEnd"/>
       <w:r>
         <w:rPr>
           <w:lang w:val="fr-CA"/>
@@ -687,7 +561,7 @@
     </w:p>
     <w:p>
       <w:pPr>
-        <w:pStyle w:val="Heading1"/>
+        <w:pStyle w:val="Titre1"/>
         <w:rPr>
           <w:lang w:val="fr-CA"/>
         </w:rPr>
@@ -715,63 +589,75 @@
         <w:rPr>
           <w:lang w:val="fr-CA"/>
         </w:rPr>
-        <w:t xml:space="preserve">J’ai </w:t>
-      </w:r>
-      <w:proofErr w:type="gramStart"/>
-      <w:r>
-        <w:rPr>
-          <w:lang w:val="fr-CA"/>
-        </w:rPr>
-        <w:t>maitrisée</w:t>
-      </w:r>
-      <w:proofErr w:type="gramEnd"/>
-      <w:r>
-        <w:rPr>
-          <w:lang w:val="fr-CA"/>
-        </w:rPr>
-        <w:t xml:space="preserve"> pendant cette TP le fonctionnement des </w:t>
-      </w:r>
-      <w:proofErr w:type="spellStart"/>
-      <w:r>
-        <w:rPr>
-          <w:lang w:val="fr-CA"/>
-        </w:rPr>
-        <w:t>divs</w:t>
-      </w:r>
-      <w:proofErr w:type="spellEnd"/>
-      <w:r>
-        <w:rPr>
-          <w:lang w:val="fr-CA"/>
-        </w:rPr>
-        <w:t xml:space="preserve"> et des display, </w:t>
-      </w:r>
-      <w:proofErr w:type="spellStart"/>
-      <w:r>
-        <w:rPr>
-          <w:lang w:val="fr-CA"/>
-        </w:rPr>
-        <w:t>flex</w:t>
-      </w:r>
-      <w:proofErr w:type="spellEnd"/>
-      <w:r>
-        <w:rPr>
-          <w:lang w:val="fr-CA"/>
-        </w:rPr>
-        <w:t xml:space="preserve">-direction, etc. J’ai </w:t>
-      </w:r>
-      <w:proofErr w:type="gramStart"/>
-      <w:r>
-        <w:rPr>
-          <w:lang w:val="fr-CA"/>
-        </w:rPr>
-        <w:t>du</w:t>
-      </w:r>
-      <w:proofErr w:type="gramEnd"/>
-      <w:r>
-        <w:rPr>
-          <w:lang w:val="fr-CA"/>
-        </w:rPr>
-        <w:t xml:space="preserve"> l’utiliser beaucoup pour m’assurer de la présentation de notre page web.</w:t>
+        <w:t>J’ai maitrisée pendant cette TP le fonctionnement des divs et des display, flex-direction, etc. J’ai du l’utiliser beaucoup pour m’assurer de la présentation de notre page web.</w:t>
+      </w:r>
+    </w:p>
+    <w:p>
+      <w:pPr>
+        <w:rPr>
+          <w:lang w:val="fr-CA"/>
+        </w:rPr>
+      </w:pPr>
+    </w:p>
+    <w:p>
+      <w:pPr>
+        <w:rPr>
+          <w:lang w:val="fr-CA"/>
+        </w:rPr>
+      </w:pPr>
+      <w:r>
+        <w:rPr>
+          <w:noProof/>
+        </w:rPr>
+        <w:lastRenderedPageBreak/>
+        <w:drawing>
+          <wp:inline distT="0" distB="0" distL="0" distR="0" wp14:anchorId="5121585A" wp14:editId="199F4F51">
+            <wp:extent cx="5943600" cy="2496820"/>
+            <wp:effectExtent l="0" t="0" r="0" b="0"/>
+            <wp:docPr id="1690560901" name="Image 1"/>
+            <wp:cNvGraphicFramePr>
+              <a:graphicFrameLocks xmlns:a="http://schemas.openxmlformats.org/drawingml/2006/main" noChangeAspect="1"/>
+            </wp:cNvGraphicFramePr>
+            <a:graphic xmlns:a="http://schemas.openxmlformats.org/drawingml/2006/main">
+              <a:graphicData uri="http://schemas.openxmlformats.org/drawingml/2006/picture">
+                <pic:pic xmlns:pic="http://schemas.openxmlformats.org/drawingml/2006/picture">
+                  <pic:nvPicPr>
+                    <pic:cNvPr id="0" name="Picture 1"/>
+                    <pic:cNvPicPr>
+                      <a:picLocks noChangeAspect="1" noChangeArrowheads="1"/>
+                    </pic:cNvPicPr>
+                  </pic:nvPicPr>
+                  <pic:blipFill>
+                    <a:blip r:embed="rId4">
+                      <a:extLst>
+                        <a:ext uri="{28A0092B-C50C-407E-A947-70E740481C1C}">
+                          <a14:useLocalDpi xmlns:a14="http://schemas.microsoft.com/office/drawing/2010/main" val="0"/>
+                        </a:ext>
+                      </a:extLst>
+                    </a:blip>
+                    <a:srcRect/>
+                    <a:stretch>
+                      <a:fillRect/>
+                    </a:stretch>
+                  </pic:blipFill>
+                  <pic:spPr bwMode="auto">
+                    <a:xfrm>
+                      <a:off x="0" y="0"/>
+                      <a:ext cx="5943600" cy="2496820"/>
+                    </a:xfrm>
+                    <a:prstGeom prst="rect">
+                      <a:avLst/>
+                    </a:prstGeom>
+                    <a:noFill/>
+                    <a:ln>
+                      <a:noFill/>
+                    </a:ln>
+                  </pic:spPr>
+                </pic:pic>
+              </a:graphicData>
+            </a:graphic>
+          </wp:inline>
+        </w:drawing>
       </w:r>
     </w:p>
     <w:sectPr>
@@ -1185,11 +1071,11 @@
     <w:name w:val="Normal"/>
     <w:qFormat/>
   </w:style>
-  <w:style w:type="paragraph" w:styleId="Heading1">
+  <w:style w:type="paragraph" w:styleId="Titre1">
     <w:name w:val="heading 1"/>
     <w:basedOn w:val="Normal"/>
     <w:next w:val="Normal"/>
-    <w:link w:val="Heading1Char"/>
+    <w:link w:val="Titre1Car"/>
     <w:uiPriority w:val="9"/>
     <w:qFormat/>
     <w:rsid w:val="00D25818"/>
@@ -1206,11 +1092,11 @@
       <w:szCs w:val="40"/>
     </w:rPr>
   </w:style>
-  <w:style w:type="paragraph" w:styleId="Heading2">
+  <w:style w:type="paragraph" w:styleId="Titre2">
     <w:name w:val="heading 2"/>
     <w:basedOn w:val="Normal"/>
     <w:next w:val="Normal"/>
-    <w:link w:val="Heading2Char"/>
+    <w:link w:val="Titre2Car"/>
     <w:uiPriority w:val="9"/>
     <w:unhideWhenUsed/>
     <w:qFormat/>
@@ -1228,11 +1114,11 @@
       <w:szCs w:val="32"/>
     </w:rPr>
   </w:style>
-  <w:style w:type="paragraph" w:styleId="Heading3">
+  <w:style w:type="paragraph" w:styleId="Titre3">
     <w:name w:val="heading 3"/>
     <w:basedOn w:val="Normal"/>
     <w:next w:val="Normal"/>
-    <w:link w:val="Heading3Char"/>
+    <w:link w:val="Titre3Car"/>
     <w:uiPriority w:val="9"/>
     <w:semiHidden/>
     <w:unhideWhenUsed/>
@@ -1251,11 +1137,11 @@
       <w:szCs w:val="28"/>
     </w:rPr>
   </w:style>
-  <w:style w:type="paragraph" w:styleId="Heading4">
+  <w:style w:type="paragraph" w:styleId="Titre4">
     <w:name w:val="heading 4"/>
     <w:basedOn w:val="Normal"/>
     <w:next w:val="Normal"/>
-    <w:link w:val="Heading4Char"/>
+    <w:link w:val="Titre4Car"/>
     <w:uiPriority w:val="9"/>
     <w:semiHidden/>
     <w:unhideWhenUsed/>
@@ -1274,11 +1160,11 @@
       <w:color w:val="0F4761" w:themeColor="accent1" w:themeShade="BF"/>
     </w:rPr>
   </w:style>
-  <w:style w:type="paragraph" w:styleId="Heading5">
+  <w:style w:type="paragraph" w:styleId="Titre5">
     <w:name w:val="heading 5"/>
     <w:basedOn w:val="Normal"/>
     <w:next w:val="Normal"/>
-    <w:link w:val="Heading5Char"/>
+    <w:link w:val="Titre5Car"/>
     <w:uiPriority w:val="9"/>
     <w:semiHidden/>
     <w:unhideWhenUsed/>
@@ -1295,11 +1181,11 @@
       <w:color w:val="0F4761" w:themeColor="accent1" w:themeShade="BF"/>
     </w:rPr>
   </w:style>
-  <w:style w:type="paragraph" w:styleId="Heading6">
+  <w:style w:type="paragraph" w:styleId="Titre6">
     <w:name w:val="heading 6"/>
     <w:basedOn w:val="Normal"/>
     <w:next w:val="Normal"/>
-    <w:link w:val="Heading6Char"/>
+    <w:link w:val="Titre6Car"/>
     <w:uiPriority w:val="9"/>
     <w:semiHidden/>
     <w:unhideWhenUsed/>
@@ -1318,11 +1204,11 @@
       <w:color w:val="595959" w:themeColor="text1" w:themeTint="A6"/>
     </w:rPr>
   </w:style>
-  <w:style w:type="paragraph" w:styleId="Heading7">
+  <w:style w:type="paragraph" w:styleId="Titre7">
     <w:name w:val="heading 7"/>
     <w:basedOn w:val="Normal"/>
     <w:next w:val="Normal"/>
-    <w:link w:val="Heading7Char"/>
+    <w:link w:val="Titre7Car"/>
     <w:uiPriority w:val="9"/>
     <w:semiHidden/>
     <w:unhideWhenUsed/>
@@ -1339,11 +1225,11 @@
       <w:color w:val="595959" w:themeColor="text1" w:themeTint="A6"/>
     </w:rPr>
   </w:style>
-  <w:style w:type="paragraph" w:styleId="Heading8">
+  <w:style w:type="paragraph" w:styleId="Titre8">
     <w:name w:val="heading 8"/>
     <w:basedOn w:val="Normal"/>
     <w:next w:val="Normal"/>
-    <w:link w:val="Heading8Char"/>
+    <w:link w:val="Titre8Car"/>
     <w:uiPriority w:val="9"/>
     <w:semiHidden/>
     <w:unhideWhenUsed/>
@@ -1362,11 +1248,11 @@
       <w:color w:val="272727" w:themeColor="text1" w:themeTint="D8"/>
     </w:rPr>
   </w:style>
-  <w:style w:type="paragraph" w:styleId="Heading9">
+  <w:style w:type="paragraph" w:styleId="Titre9">
     <w:name w:val="heading 9"/>
     <w:basedOn w:val="Normal"/>
     <w:next w:val="Normal"/>
-    <w:link w:val="Heading9Char"/>
+    <w:link w:val="Titre9Car"/>
     <w:uiPriority w:val="9"/>
     <w:semiHidden/>
     <w:unhideWhenUsed/>
@@ -1383,13 +1269,13 @@
       <w:color w:val="272727" w:themeColor="text1" w:themeTint="D8"/>
     </w:rPr>
   </w:style>
-  <w:style w:type="character" w:default="1" w:styleId="DefaultParagraphFont">
+  <w:style w:type="character" w:default="1" w:styleId="Policepardfaut">
     <w:name w:val="Default Paragraph Font"/>
     <w:uiPriority w:val="1"/>
     <w:semiHidden/>
     <w:unhideWhenUsed/>
   </w:style>
-  <w:style w:type="table" w:default="1" w:styleId="TableNormal">
+  <w:style w:type="table" w:default="1" w:styleId="TableauNormal">
     <w:name w:val="Normal Table"/>
     <w:uiPriority w:val="99"/>
     <w:semiHidden/>
@@ -1404,16 +1290,16 @@
       </w:tblCellMar>
     </w:tblPr>
   </w:style>
-  <w:style w:type="numbering" w:default="1" w:styleId="NoList">
+  <w:style w:type="numbering" w:default="1" w:styleId="Aucuneliste">
     <w:name w:val="No List"/>
     <w:uiPriority w:val="99"/>
     <w:semiHidden/>
     <w:unhideWhenUsed/>
   </w:style>
-  <w:style w:type="character" w:customStyle="1" w:styleId="Heading1Char">
-    <w:name w:val="Heading 1 Char"/>
-    <w:basedOn w:val="DefaultParagraphFont"/>
-    <w:link w:val="Heading1"/>
+  <w:style w:type="character" w:customStyle="1" w:styleId="Titre1Car">
+    <w:name w:val="Titre 1 Car"/>
+    <w:basedOn w:val="Policepardfaut"/>
+    <w:link w:val="Titre1"/>
     <w:uiPriority w:val="9"/>
     <w:rsid w:val="00D25818"/>
     <w:rPr>
@@ -1423,10 +1309,10 @@
       <w:szCs w:val="40"/>
     </w:rPr>
   </w:style>
-  <w:style w:type="character" w:customStyle="1" w:styleId="Heading2Char">
-    <w:name w:val="Heading 2 Char"/>
-    <w:basedOn w:val="DefaultParagraphFont"/>
-    <w:link w:val="Heading2"/>
+  <w:style w:type="character" w:customStyle="1" w:styleId="Titre2Car">
+    <w:name w:val="Titre 2 Car"/>
+    <w:basedOn w:val="Policepardfaut"/>
+    <w:link w:val="Titre2"/>
     <w:uiPriority w:val="9"/>
     <w:rsid w:val="00D25818"/>
     <w:rPr>
@@ -1436,10 +1322,10 @@
       <w:szCs w:val="32"/>
     </w:rPr>
   </w:style>
-  <w:style w:type="character" w:customStyle="1" w:styleId="Heading3Char">
-    <w:name w:val="Heading 3 Char"/>
-    <w:basedOn w:val="DefaultParagraphFont"/>
-    <w:link w:val="Heading3"/>
+  <w:style w:type="character" w:customStyle="1" w:styleId="Titre3Car">
+    <w:name w:val="Titre 3 Car"/>
+    <w:basedOn w:val="Policepardfaut"/>
+    <w:link w:val="Titre3"/>
     <w:uiPriority w:val="9"/>
     <w:semiHidden/>
     <w:rsid w:val="00D25818"/>
@@ -1450,10 +1336,10 @@
       <w:szCs w:val="28"/>
     </w:rPr>
   </w:style>
-  <w:style w:type="character" w:customStyle="1" w:styleId="Heading4Char">
-    <w:name w:val="Heading 4 Char"/>
-    <w:basedOn w:val="DefaultParagraphFont"/>
-    <w:link w:val="Heading4"/>
+  <w:style w:type="character" w:customStyle="1" w:styleId="Titre4Car">
+    <w:name w:val="Titre 4 Car"/>
+    <w:basedOn w:val="Policepardfaut"/>
+    <w:link w:val="Titre4"/>
     <w:uiPriority w:val="9"/>
     <w:semiHidden/>
     <w:rsid w:val="00D25818"/>
@@ -1464,10 +1350,10 @@
       <w:color w:val="0F4761" w:themeColor="accent1" w:themeShade="BF"/>
     </w:rPr>
   </w:style>
-  <w:style w:type="character" w:customStyle="1" w:styleId="Heading5Char">
-    <w:name w:val="Heading 5 Char"/>
-    <w:basedOn w:val="DefaultParagraphFont"/>
-    <w:link w:val="Heading5"/>
+  <w:style w:type="character" w:customStyle="1" w:styleId="Titre5Car">
+    <w:name w:val="Titre 5 Car"/>
+    <w:basedOn w:val="Policepardfaut"/>
+    <w:link w:val="Titre5"/>
     <w:uiPriority w:val="9"/>
     <w:semiHidden/>
     <w:rsid w:val="00D25818"/>
@@ -1476,10 +1362,10 @@
       <w:color w:val="0F4761" w:themeColor="accent1" w:themeShade="BF"/>
     </w:rPr>
   </w:style>
-  <w:style w:type="character" w:customStyle="1" w:styleId="Heading6Char">
-    <w:name w:val="Heading 6 Char"/>
-    <w:basedOn w:val="DefaultParagraphFont"/>
-    <w:link w:val="Heading6"/>
+  <w:style w:type="character" w:customStyle="1" w:styleId="Titre6Car">
+    <w:name w:val="Titre 6 Car"/>
+    <w:basedOn w:val="Policepardfaut"/>
+    <w:link w:val="Titre6"/>
     <w:uiPriority w:val="9"/>
     <w:semiHidden/>
     <w:rsid w:val="00D25818"/>
@@ -1490,10 +1376,10 @@
       <w:color w:val="595959" w:themeColor="text1" w:themeTint="A6"/>
     </w:rPr>
   </w:style>
-  <w:style w:type="character" w:customStyle="1" w:styleId="Heading7Char">
-    <w:name w:val="Heading 7 Char"/>
-    <w:basedOn w:val="DefaultParagraphFont"/>
-    <w:link w:val="Heading7"/>
+  <w:style w:type="character" w:customStyle="1" w:styleId="Titre7Car">
+    <w:name w:val="Titre 7 Car"/>
+    <w:basedOn w:val="Policepardfaut"/>
+    <w:link w:val="Titre7"/>
     <w:uiPriority w:val="9"/>
     <w:semiHidden/>
     <w:rsid w:val="00D25818"/>
@@ -1502,10 +1388,10 @@
       <w:color w:val="595959" w:themeColor="text1" w:themeTint="A6"/>
     </w:rPr>
   </w:style>
-  <w:style w:type="character" w:customStyle="1" w:styleId="Heading8Char">
-    <w:name w:val="Heading 8 Char"/>
-    <w:basedOn w:val="DefaultParagraphFont"/>
-    <w:link w:val="Heading8"/>
+  <w:style w:type="character" w:customStyle="1" w:styleId="Titre8Car">
+    <w:name w:val="Titre 8 Car"/>
+    <w:basedOn w:val="Policepardfaut"/>
+    <w:link w:val="Titre8"/>
     <w:uiPriority w:val="9"/>
     <w:semiHidden/>
     <w:rsid w:val="00D25818"/>
@@ -1516,10 +1402,10 @@
       <w:color w:val="272727" w:themeColor="text1" w:themeTint="D8"/>
     </w:rPr>
   </w:style>
-  <w:style w:type="character" w:customStyle="1" w:styleId="Heading9Char">
-    <w:name w:val="Heading 9 Char"/>
-    <w:basedOn w:val="DefaultParagraphFont"/>
-    <w:link w:val="Heading9"/>
+  <w:style w:type="character" w:customStyle="1" w:styleId="Titre9Car">
+    <w:name w:val="Titre 9 Car"/>
+    <w:basedOn w:val="Policepardfaut"/>
+    <w:link w:val="Titre9"/>
     <w:uiPriority w:val="9"/>
     <w:semiHidden/>
     <w:rsid w:val="00D25818"/>
@@ -1528,11 +1414,11 @@
       <w:color w:val="272727" w:themeColor="text1" w:themeTint="D8"/>
     </w:rPr>
   </w:style>
-  <w:style w:type="paragraph" w:styleId="Title">
+  <w:style w:type="paragraph" w:styleId="Titre">
     <w:name w:val="Title"/>
     <w:basedOn w:val="Normal"/>
     <w:next w:val="Normal"/>
-    <w:link w:val="TitleChar"/>
+    <w:link w:val="TitreCar"/>
     <w:uiPriority w:val="10"/>
     <w:qFormat/>
     <w:rsid w:val="00D25818"/>
@@ -1548,10 +1434,10 @@
       <w:szCs w:val="56"/>
     </w:rPr>
   </w:style>
-  <w:style w:type="character" w:customStyle="1" w:styleId="TitleChar">
-    <w:name w:val="Title Char"/>
-    <w:basedOn w:val="DefaultParagraphFont"/>
-    <w:link w:val="Title"/>
+  <w:style w:type="character" w:customStyle="1" w:styleId="TitreCar">
+    <w:name w:val="Titre Car"/>
+    <w:basedOn w:val="Policepardfaut"/>
+    <w:link w:val="Titre"/>
     <w:uiPriority w:val="10"/>
     <w:rsid w:val="00D25818"/>
     <w:rPr>
@@ -1562,11 +1448,11 @@
       <w:szCs w:val="56"/>
     </w:rPr>
   </w:style>
-  <w:style w:type="paragraph" w:styleId="Subtitle">
+  <w:style w:type="paragraph" w:styleId="Sous-titre">
     <w:name w:val="Subtitle"/>
     <w:basedOn w:val="Normal"/>
     <w:next w:val="Normal"/>
-    <w:link w:val="SubtitleChar"/>
+    <w:link w:val="Sous-titreCar"/>
     <w:uiPriority w:val="11"/>
     <w:qFormat/>
     <w:rsid w:val="00D25818"/>
@@ -1583,10 +1469,10 @@
       <w:szCs w:val="28"/>
     </w:rPr>
   </w:style>
-  <w:style w:type="character" w:customStyle="1" w:styleId="SubtitleChar">
-    <w:name w:val="Subtitle Char"/>
-    <w:basedOn w:val="DefaultParagraphFont"/>
-    <w:link w:val="Subtitle"/>
+  <w:style w:type="character" w:customStyle="1" w:styleId="Sous-titreCar">
+    <w:name w:val="Sous-titre Car"/>
+    <w:basedOn w:val="Policepardfaut"/>
+    <w:link w:val="Sous-titre"/>
     <w:uiPriority w:val="11"/>
     <w:rsid w:val="00D25818"/>
     <w:rPr>
@@ -1597,11 +1483,11 @@
       <w:szCs w:val="28"/>
     </w:rPr>
   </w:style>
-  <w:style w:type="paragraph" w:styleId="Quote">
+  <w:style w:type="paragraph" w:styleId="Citation">
     <w:name w:val="Quote"/>
     <w:basedOn w:val="Normal"/>
     <w:next w:val="Normal"/>
-    <w:link w:val="QuoteChar"/>
+    <w:link w:val="CitationCar"/>
     <w:uiPriority w:val="29"/>
     <w:qFormat/>
     <w:rsid w:val="00D25818"/>
@@ -1615,10 +1501,10 @@
       <w:color w:val="404040" w:themeColor="text1" w:themeTint="BF"/>
     </w:rPr>
   </w:style>
-  <w:style w:type="character" w:customStyle="1" w:styleId="QuoteChar">
-    <w:name w:val="Quote Char"/>
-    <w:basedOn w:val="DefaultParagraphFont"/>
-    <w:link w:val="Quote"/>
+  <w:style w:type="character" w:customStyle="1" w:styleId="CitationCar">
+    <w:name w:val="Citation Car"/>
+    <w:basedOn w:val="Policepardfaut"/>
+    <w:link w:val="Citation"/>
     <w:uiPriority w:val="29"/>
     <w:rsid w:val="00D25818"/>
     <w:rPr>
@@ -1627,7 +1513,7 @@
       <w:color w:val="404040" w:themeColor="text1" w:themeTint="BF"/>
     </w:rPr>
   </w:style>
-  <w:style w:type="paragraph" w:styleId="ListParagraph">
+  <w:style w:type="paragraph" w:styleId="Paragraphedeliste">
     <w:name w:val="List Paragraph"/>
     <w:basedOn w:val="Normal"/>
     <w:uiPriority w:val="34"/>
@@ -1638,9 +1524,9 @@
       <w:contextualSpacing/>
     </w:pPr>
   </w:style>
-  <w:style w:type="character" w:styleId="IntenseEmphasis">
+  <w:style w:type="character" w:styleId="Accentuationintense">
     <w:name w:val="Intense Emphasis"/>
-    <w:basedOn w:val="DefaultParagraphFont"/>
+    <w:basedOn w:val="Policepardfaut"/>
     <w:uiPriority w:val="21"/>
     <w:qFormat/>
     <w:rsid w:val="00D25818"/>
@@ -1650,11 +1536,11 @@
       <w:color w:val="0F4761" w:themeColor="accent1" w:themeShade="BF"/>
     </w:rPr>
   </w:style>
-  <w:style w:type="paragraph" w:styleId="IntenseQuote">
+  <w:style w:type="paragraph" w:styleId="Citationintense">
     <w:name w:val="Intense Quote"/>
     <w:basedOn w:val="Normal"/>
     <w:next w:val="Normal"/>
-    <w:link w:val="IntenseQuoteChar"/>
+    <w:link w:val="CitationintenseCar"/>
     <w:uiPriority w:val="30"/>
     <w:qFormat/>
     <w:rsid w:val="00D25818"/>
@@ -1673,10 +1559,10 @@
       <w:color w:val="0F4761" w:themeColor="accent1" w:themeShade="BF"/>
     </w:rPr>
   </w:style>
-  <w:style w:type="character" w:customStyle="1" w:styleId="IntenseQuoteChar">
-    <w:name w:val="Intense Quote Char"/>
-    <w:basedOn w:val="DefaultParagraphFont"/>
-    <w:link w:val="IntenseQuote"/>
+  <w:style w:type="character" w:customStyle="1" w:styleId="CitationintenseCar">
+    <w:name w:val="Citation intense Car"/>
+    <w:basedOn w:val="Policepardfaut"/>
+    <w:link w:val="Citationintense"/>
     <w:uiPriority w:val="30"/>
     <w:rsid w:val="00D25818"/>
     <w:rPr>
@@ -1685,9 +1571,9 @@
       <w:color w:val="0F4761" w:themeColor="accent1" w:themeShade="BF"/>
     </w:rPr>
   </w:style>
-  <w:style w:type="character" w:styleId="IntenseReference">
+  <w:style w:type="character" w:styleId="Rfrenceintense">
     <w:name w:val="Intense Reference"/>
-    <w:basedOn w:val="DefaultParagraphFont"/>
+    <w:basedOn w:val="Policepardfaut"/>
     <w:uiPriority w:val="32"/>
     <w:qFormat/>
     <w:rsid w:val="00D25818"/>

</xml_diff>